<commit_message>
Euler’s Identity Solution [Revised] || (19:39 (W . I . B[Waktu Indonesia bagian Barat]), 15/02/2026), Batam, Kepulauan Riau, Indonesia || #1TECALONICENSES2VERSE15
Euler’s Identity Solution [Revised] || (19:39 (W . I . B[Waktu Indonesia bagian Barat]), 15/02/2026), Batam, Kepulauan Riau, Indonesia || #1TECALONICENSES2VERSE15
</commit_message>
<xml_diff>
--- a/Euler’s Identity Solution [Revised].docx
+++ b/Euler’s Identity Solution [Revised].docx
@@ -69,7 +69,6 @@
           <w:lang w:val="id-ID"/>
         </w:rPr>
       </w:pPr>
-      <w:proofErr w:type="spellStart"/>
       <w:r>
         <w:rPr>
           <w:rFonts w:ascii="Times New Roman" w:eastAsiaTheme="minorEastAsia" w:hAnsi="Times New Roman" w:cs="Times New Roman"/>
@@ -77,37 +76,7 @@
           <w:szCs w:val="24"/>
           <w:lang w:val="id-ID"/>
         </w:rPr>
-        <w:t>by</w:t>
-      </w:r>
-      <w:proofErr w:type="spellEnd"/>
-      <w:r>
-        <w:rPr>
-          <w:rFonts w:ascii="Times New Roman" w:eastAsiaTheme="minorEastAsia" w:hAnsi="Times New Roman" w:cs="Times New Roman"/>
-          <w:sz w:val="24"/>
-          <w:szCs w:val="24"/>
-          <w:lang w:val="id-ID"/>
-        </w:rPr>
-        <w:t xml:space="preserve"> : Samuel Hasiholan Omega Purba, S. </w:t>
-      </w:r>
-      <w:proofErr w:type="spellStart"/>
-      <w:r>
-        <w:rPr>
-          <w:rFonts w:ascii="Times New Roman" w:eastAsiaTheme="minorEastAsia" w:hAnsi="Times New Roman" w:cs="Times New Roman"/>
-          <w:sz w:val="24"/>
-          <w:szCs w:val="24"/>
-          <w:lang w:val="id-ID"/>
-        </w:rPr>
-        <w:t>Tr</w:t>
-      </w:r>
-      <w:proofErr w:type="spellEnd"/>
-      <w:r>
-        <w:rPr>
-          <w:rFonts w:ascii="Times New Roman" w:eastAsiaTheme="minorEastAsia" w:hAnsi="Times New Roman" w:cs="Times New Roman"/>
-          <w:sz w:val="24"/>
-          <w:szCs w:val="24"/>
-          <w:lang w:val="id-ID"/>
-        </w:rPr>
-        <w:t>. T.</w:t>
+        <w:t>by : Samuel Hasiholan Omega Purba, S. Tr. T.</w:t>
       </w:r>
     </w:p>
     <w:p>
@@ -142,7 +111,6 @@
           <w:lang w:val="id-ID"/>
         </w:rPr>
       </w:pPr>
-      <w:proofErr w:type="spellStart"/>
       <w:r>
         <w:rPr>
           <w:rFonts w:ascii="Times New Roman" w:eastAsiaTheme="minorEastAsia" w:hAnsi="Times New Roman" w:cs="Times New Roman"/>
@@ -150,17 +118,7 @@
           <w:szCs w:val="24"/>
           <w:lang w:val="id-ID"/>
         </w:rPr>
-        <w:t>Prodi</w:t>
-      </w:r>
-      <w:proofErr w:type="spellEnd"/>
-      <w:r>
-        <w:rPr>
-          <w:rFonts w:ascii="Times New Roman" w:eastAsiaTheme="minorEastAsia" w:hAnsi="Times New Roman" w:cs="Times New Roman"/>
-          <w:sz w:val="24"/>
-          <w:szCs w:val="24"/>
-          <w:lang w:val="id-ID"/>
-        </w:rPr>
-        <w:t xml:space="preserve"> Teknik Robotika dan Kecerdasan buatan</w:t>
+        <w:t>Prodi Teknik Robotika dan Kecerdasan buatan</w:t>
       </w:r>
     </w:p>
     <w:p>
@@ -901,26 +859,14 @@
           <w:szCs w:val="24"/>
         </w:rPr>
       </w:pPr>
-      <w:proofErr w:type="spellStart"/>
-      <w:proofErr w:type="gramStart"/>
       <w:r>
         <w:rPr>
           <w:rFonts w:ascii="Times New Roman" w:eastAsiaTheme="minorEastAsia" w:hAnsi="Times New Roman" w:cs="Times New Roman"/>
           <w:sz w:val="24"/>
           <w:szCs w:val="24"/>
         </w:rPr>
-        <w:t>Conclution</w:t>
+        <w:t>Conclution :</w:t>
       </w:r>
-      <w:proofErr w:type="spellEnd"/>
-      <w:r>
-        <w:rPr>
-          <w:rFonts w:ascii="Times New Roman" w:eastAsiaTheme="minorEastAsia" w:hAnsi="Times New Roman" w:cs="Times New Roman"/>
-          <w:sz w:val="24"/>
-          <w:szCs w:val="24"/>
-        </w:rPr>
-        <w:t xml:space="preserve"> :</w:t>
-      </w:r>
-      <w:proofErr w:type="gramEnd"/>
     </w:p>
     <w:p>
       <w:pPr>
@@ -954,25 +900,7 @@
           <w:sz w:val="24"/>
           <w:szCs w:val="24"/>
         </w:rPr>
-        <w:t xml:space="preserve">The Euler’s Identity </w:t>
-      </w:r>
-      <w:proofErr w:type="spellStart"/>
-      <w:r>
-        <w:rPr>
-          <w:rFonts w:ascii="Times New Roman" w:eastAsiaTheme="minorEastAsia" w:hAnsi="Times New Roman" w:cs="Times New Roman"/>
-          <w:sz w:val="24"/>
-          <w:szCs w:val="24"/>
-        </w:rPr>
-        <w:t>which’es</w:t>
-      </w:r>
-      <w:proofErr w:type="spellEnd"/>
-      <w:r>
-        <w:rPr>
-          <w:rFonts w:ascii="Times New Roman" w:eastAsiaTheme="minorEastAsia" w:hAnsi="Times New Roman" w:cs="Times New Roman"/>
-          <w:sz w:val="24"/>
-          <w:szCs w:val="24"/>
-        </w:rPr>
-        <w:t xml:space="preserve"> proved </w:t>
+        <w:t xml:space="preserve">The Euler’s Identity which’es proved </w:t>
       </w:r>
       <m:oMath>
         <m:sSup>
@@ -1247,25 +1175,7 @@
           <w:sz w:val="24"/>
           <w:szCs w:val="24"/>
         </w:rPr>
-        <w:t xml:space="preserve">~ Samuel </w:t>
-      </w:r>
-      <w:proofErr w:type="spellStart"/>
-      <w:r>
-        <w:rPr>
-          <w:rFonts w:ascii="Times New Roman" w:eastAsiaTheme="minorEastAsia" w:hAnsi="Times New Roman" w:cs="Times New Roman"/>
-          <w:sz w:val="24"/>
-          <w:szCs w:val="24"/>
-        </w:rPr>
-        <w:t>Hasiholan</w:t>
-      </w:r>
-      <w:proofErr w:type="spellEnd"/>
-      <w:r>
-        <w:rPr>
-          <w:rFonts w:ascii="Times New Roman" w:eastAsiaTheme="minorEastAsia" w:hAnsi="Times New Roman" w:cs="Times New Roman"/>
-          <w:sz w:val="24"/>
-          <w:szCs w:val="24"/>
-        </w:rPr>
-        <w:t xml:space="preserve"> Omega Purba, S. Tr. T. ~</w:t>
+        <w:t>~ Samuel Hasiholan Omega Purba, S. Tr. T. ~</w:t>
       </w:r>
     </w:p>
     <w:p>
@@ -1284,43 +1194,7 @@
           <w:sz w:val="24"/>
           <w:szCs w:val="24"/>
         </w:rPr>
-        <w:t xml:space="preserve">Bachelor of </w:t>
-      </w:r>
-      <w:proofErr w:type="spellStart"/>
-      <w:r>
-        <w:rPr>
-          <w:rFonts w:ascii="Times New Roman" w:eastAsiaTheme="minorEastAsia" w:hAnsi="Times New Roman" w:cs="Times New Roman"/>
-          <w:sz w:val="24"/>
-          <w:szCs w:val="24"/>
-        </w:rPr>
-        <w:t>Robotic’s</w:t>
-      </w:r>
-      <w:proofErr w:type="spellEnd"/>
-      <w:r>
-        <w:rPr>
-          <w:rFonts w:ascii="Times New Roman" w:eastAsiaTheme="minorEastAsia" w:hAnsi="Times New Roman" w:cs="Times New Roman"/>
-          <w:sz w:val="24"/>
-          <w:szCs w:val="24"/>
-        </w:rPr>
-        <w:t xml:space="preserve"> Technology and </w:t>
-      </w:r>
-      <w:proofErr w:type="spellStart"/>
-      <w:r>
-        <w:rPr>
-          <w:rFonts w:ascii="Times New Roman" w:eastAsiaTheme="minorEastAsia" w:hAnsi="Times New Roman" w:cs="Times New Roman"/>
-          <w:sz w:val="24"/>
-          <w:szCs w:val="24"/>
-        </w:rPr>
-        <w:t>Artificial’s</w:t>
-      </w:r>
-      <w:proofErr w:type="spellEnd"/>
-      <w:r>
-        <w:rPr>
-          <w:rFonts w:ascii="Times New Roman" w:eastAsiaTheme="minorEastAsia" w:hAnsi="Times New Roman" w:cs="Times New Roman"/>
-          <w:sz w:val="24"/>
-          <w:szCs w:val="24"/>
-        </w:rPr>
-        <w:t xml:space="preserve"> Intelligent</w:t>
+        <w:t>Bachelor of Robotic’s Technology and Artificial’s Intelligent</w:t>
       </w:r>
     </w:p>
     <w:p>
@@ -1333,7 +1207,6 @@
           <w:szCs w:val="24"/>
         </w:rPr>
       </w:pPr>
-      <w:proofErr w:type="gramStart"/>
       <w:r>
         <w:rPr>
           <w:rFonts w:ascii="Times New Roman" w:eastAsiaTheme="minorEastAsia" w:hAnsi="Times New Roman" w:cs="Times New Roman"/>
@@ -1341,44 +1214,7 @@
           <w:szCs w:val="24"/>
         </w:rPr>
         <w:lastRenderedPageBreak/>
-        <w:t xml:space="preserve">[“ </w:t>
-      </w:r>
-      <w:proofErr w:type="spellStart"/>
-      <w:r>
-        <w:rPr>
-          <w:rFonts w:ascii="Times New Roman" w:eastAsiaTheme="minorEastAsia" w:hAnsi="Times New Roman" w:cs="Times New Roman"/>
-          <w:sz w:val="24"/>
-          <w:szCs w:val="24"/>
-        </w:rPr>
-        <w:t>Politeknik</w:t>
-      </w:r>
-      <w:proofErr w:type="spellEnd"/>
-      <w:proofErr w:type="gramEnd"/>
-      <w:r>
-        <w:rPr>
-          <w:rFonts w:ascii="Times New Roman" w:eastAsiaTheme="minorEastAsia" w:hAnsi="Times New Roman" w:cs="Times New Roman"/>
-          <w:sz w:val="24"/>
-          <w:szCs w:val="24"/>
-        </w:rPr>
-        <w:t xml:space="preserve"> Negeri </w:t>
-      </w:r>
-      <w:proofErr w:type="spellStart"/>
-      <w:r>
-        <w:rPr>
-          <w:rFonts w:ascii="Times New Roman" w:eastAsiaTheme="minorEastAsia" w:hAnsi="Times New Roman" w:cs="Times New Roman"/>
-          <w:sz w:val="24"/>
-          <w:szCs w:val="24"/>
-        </w:rPr>
-        <w:t>Batam</w:t>
-      </w:r>
-      <w:proofErr w:type="spellEnd"/>
-      <w:r>
-        <w:rPr>
-          <w:rFonts w:ascii="Times New Roman" w:eastAsiaTheme="minorEastAsia" w:hAnsi="Times New Roman" w:cs="Times New Roman"/>
-          <w:sz w:val="24"/>
-          <w:szCs w:val="24"/>
-        </w:rPr>
-        <w:t xml:space="preserve"> for International Future ”]</w:t>
+        <w:t>[“ Politeknik Negeri Batam for International Future ”]</w:t>
       </w:r>
     </w:p>
     <w:p>
@@ -1397,43 +1233,7 @@
           <w:sz w:val="24"/>
           <w:szCs w:val="24"/>
         </w:rPr>
-        <w:t xml:space="preserve">[1 </w:t>
-      </w:r>
-      <w:proofErr w:type="spellStart"/>
-      <w:r>
-        <w:rPr>
-          <w:rFonts w:ascii="Times New Roman" w:eastAsiaTheme="minorEastAsia" w:hAnsi="Times New Roman" w:cs="Times New Roman"/>
-          <w:sz w:val="24"/>
-          <w:szCs w:val="24"/>
-        </w:rPr>
-        <w:t>Tecalonicenses</w:t>
-      </w:r>
-      <w:proofErr w:type="spellEnd"/>
-      <w:r>
-        <w:rPr>
-          <w:rFonts w:ascii="Times New Roman" w:eastAsiaTheme="minorEastAsia" w:hAnsi="Times New Roman" w:cs="Times New Roman"/>
-          <w:sz w:val="24"/>
-          <w:szCs w:val="24"/>
-        </w:rPr>
-        <w:t xml:space="preserve"> </w:t>
-      </w:r>
-      <w:proofErr w:type="gramStart"/>
-      <w:r>
-        <w:rPr>
-          <w:rFonts w:ascii="Times New Roman" w:eastAsiaTheme="minorEastAsia" w:hAnsi="Times New Roman" w:cs="Times New Roman"/>
-          <w:sz w:val="24"/>
-          <w:szCs w:val="24"/>
-        </w:rPr>
-        <w:t>2 :</w:t>
-      </w:r>
-      <w:proofErr w:type="gramEnd"/>
-      <w:r>
-        <w:rPr>
-          <w:rFonts w:ascii="Times New Roman" w:eastAsiaTheme="minorEastAsia" w:hAnsi="Times New Roman" w:cs="Times New Roman"/>
-          <w:sz w:val="24"/>
-          <w:szCs w:val="24"/>
-        </w:rPr>
-        <w:t xml:space="preserve"> 15]</w:t>
+        <w:t>[1 Tecalonicenses 2 : 15]</w:t>
       </w:r>
     </w:p>
     <w:p>
@@ -1452,7 +1252,23 @@
           <w:sz w:val="24"/>
           <w:szCs w:val="24"/>
         </w:rPr>
-        <w:t>#FREEPALESTINEFOREVERLASTIN2026</w:t>
+        <w:t>#FREEPALESTINEFOREVERLASTIN</w:t>
+      </w:r>
+      <w:r>
+        <w:rPr>
+          <w:rFonts w:ascii="Times New Roman" w:hAnsi="Times New Roman" w:cs="Times New Roman"/>
+          <w:sz w:val="24"/>
+          <w:szCs w:val="24"/>
+        </w:rPr>
+        <w:t>G</w:t>
+      </w:r>
+      <w:r>
+        <w:rPr>
+          <w:rFonts w:ascii="Times New Roman" w:hAnsi="Times New Roman" w:cs="Times New Roman"/>
+          <w:sz w:val="24"/>
+          <w:szCs w:val="24"/>
+        </w:rPr>
+        <w:t>2026</w:t>
       </w:r>
     </w:p>
     <w:sectPr>

</xml_diff>

<commit_message>
Euler’s Identity Solution [Revised] || (20:04 (W . I . B[Waktu Indonesia bagian Barat]), 15/02/2026), Batam, Kepulauan Riau, Indonesia || #1TECALONICENSES2VERSE15
Euler’s Identity Solution [Revised] || (20:04 (W . I . B[Waktu Indonesia bagian Barat]), 15/02/2026), Batam, Kepulauan Riau, Indonesia || #1TECALONICENSES2VERSE15
</commit_message>
<xml_diff>
--- a/Euler’s Identity Solution [Revised].docx
+++ b/Euler’s Identity Solution [Revised].docx
@@ -69,6 +69,7 @@
           <w:lang w:val="id-ID"/>
         </w:rPr>
       </w:pPr>
+      <w:proofErr w:type="spellStart"/>
       <w:r>
         <w:rPr>
           <w:rFonts w:ascii="Times New Roman" w:eastAsiaTheme="minorEastAsia" w:hAnsi="Times New Roman" w:cs="Times New Roman"/>
@@ -76,7 +77,37 @@
           <w:szCs w:val="24"/>
           <w:lang w:val="id-ID"/>
         </w:rPr>
-        <w:t>by : Samuel Hasiholan Omega Purba, S. Tr. T.</w:t>
+        <w:t>by</w:t>
+      </w:r>
+      <w:proofErr w:type="spellEnd"/>
+      <w:r>
+        <w:rPr>
+          <w:rFonts w:ascii="Times New Roman" w:eastAsiaTheme="minorEastAsia" w:hAnsi="Times New Roman" w:cs="Times New Roman"/>
+          <w:sz w:val="24"/>
+          <w:szCs w:val="24"/>
+          <w:lang w:val="id-ID"/>
+        </w:rPr>
+        <w:t xml:space="preserve"> : Samuel Hasiholan Omega Purba, S. </w:t>
+      </w:r>
+      <w:proofErr w:type="spellStart"/>
+      <w:r>
+        <w:rPr>
+          <w:rFonts w:ascii="Times New Roman" w:eastAsiaTheme="minorEastAsia" w:hAnsi="Times New Roman" w:cs="Times New Roman"/>
+          <w:sz w:val="24"/>
+          <w:szCs w:val="24"/>
+          <w:lang w:val="id-ID"/>
+        </w:rPr>
+        <w:t>Tr</w:t>
+      </w:r>
+      <w:proofErr w:type="spellEnd"/>
+      <w:r>
+        <w:rPr>
+          <w:rFonts w:ascii="Times New Roman" w:eastAsiaTheme="minorEastAsia" w:hAnsi="Times New Roman" w:cs="Times New Roman"/>
+          <w:sz w:val="24"/>
+          <w:szCs w:val="24"/>
+          <w:lang w:val="id-ID"/>
+        </w:rPr>
+        <w:t>. T.</w:t>
       </w:r>
     </w:p>
     <w:p>
@@ -111,6 +142,7 @@
           <w:lang w:val="id-ID"/>
         </w:rPr>
       </w:pPr>
+      <w:proofErr w:type="spellStart"/>
       <w:r>
         <w:rPr>
           <w:rFonts w:ascii="Times New Roman" w:eastAsiaTheme="minorEastAsia" w:hAnsi="Times New Roman" w:cs="Times New Roman"/>
@@ -118,7 +150,17 @@
           <w:szCs w:val="24"/>
           <w:lang w:val="id-ID"/>
         </w:rPr>
-        <w:t>Prodi Teknik Robotika dan Kecerdasan buatan</w:t>
+        <w:t>Prodi</w:t>
+      </w:r>
+      <w:proofErr w:type="spellEnd"/>
+      <w:r>
+        <w:rPr>
+          <w:rFonts w:ascii="Times New Roman" w:eastAsiaTheme="minorEastAsia" w:hAnsi="Times New Roman" w:cs="Times New Roman"/>
+          <w:sz w:val="24"/>
+          <w:szCs w:val="24"/>
+          <w:lang w:val="id-ID"/>
+        </w:rPr>
+        <w:t xml:space="preserve"> Teknik Robotika dan Kecerdasan buatan</w:t>
       </w:r>
     </w:p>
     <w:p>
@@ -859,13 +901,23 @@
           <w:szCs w:val="24"/>
         </w:rPr>
       </w:pPr>
-      <w:r>
-        <w:rPr>
-          <w:rFonts w:ascii="Times New Roman" w:eastAsiaTheme="minorEastAsia" w:hAnsi="Times New Roman" w:cs="Times New Roman"/>
-          <w:sz w:val="24"/>
-          <w:szCs w:val="24"/>
-        </w:rPr>
-        <w:t>Conclution :</w:t>
+      <w:proofErr w:type="spellStart"/>
+      <w:r>
+        <w:rPr>
+          <w:rFonts w:ascii="Times New Roman" w:eastAsiaTheme="minorEastAsia" w:hAnsi="Times New Roman" w:cs="Times New Roman"/>
+          <w:sz w:val="24"/>
+          <w:szCs w:val="24"/>
+        </w:rPr>
+        <w:t>Conclution</w:t>
+      </w:r>
+      <w:proofErr w:type="spellEnd"/>
+      <w:r>
+        <w:rPr>
+          <w:rFonts w:ascii="Times New Roman" w:eastAsiaTheme="minorEastAsia" w:hAnsi="Times New Roman" w:cs="Times New Roman"/>
+          <w:sz w:val="24"/>
+          <w:szCs w:val="24"/>
+        </w:rPr>
+        <w:t xml:space="preserve"> :</w:t>
       </w:r>
     </w:p>
     <w:p>
@@ -900,7 +952,25 @@
           <w:sz w:val="24"/>
           <w:szCs w:val="24"/>
         </w:rPr>
-        <w:t xml:space="preserve">The Euler’s Identity which’es proved </w:t>
+        <w:t xml:space="preserve">The Euler’s Identity </w:t>
+      </w:r>
+      <w:proofErr w:type="spellStart"/>
+      <w:r>
+        <w:rPr>
+          <w:rFonts w:ascii="Times New Roman" w:eastAsiaTheme="minorEastAsia" w:hAnsi="Times New Roman" w:cs="Times New Roman"/>
+          <w:sz w:val="24"/>
+          <w:szCs w:val="24"/>
+        </w:rPr>
+        <w:t>which’es</w:t>
+      </w:r>
+      <w:proofErr w:type="spellEnd"/>
+      <w:r>
+        <w:rPr>
+          <w:rFonts w:ascii="Times New Roman" w:eastAsiaTheme="minorEastAsia" w:hAnsi="Times New Roman" w:cs="Times New Roman"/>
+          <w:sz w:val="24"/>
+          <w:szCs w:val="24"/>
+        </w:rPr>
+        <w:t xml:space="preserve"> proved </w:t>
       </w:r>
       <m:oMath>
         <m:sSup>
@@ -1175,7 +1245,25 @@
           <w:sz w:val="24"/>
           <w:szCs w:val="24"/>
         </w:rPr>
-        <w:t>~ Samuel Hasiholan Omega Purba, S. Tr. T. ~</w:t>
+        <w:t xml:space="preserve">~ Samuel </w:t>
+      </w:r>
+      <w:proofErr w:type="spellStart"/>
+      <w:r>
+        <w:rPr>
+          <w:rFonts w:ascii="Times New Roman" w:eastAsiaTheme="minorEastAsia" w:hAnsi="Times New Roman" w:cs="Times New Roman"/>
+          <w:sz w:val="24"/>
+          <w:szCs w:val="24"/>
+        </w:rPr>
+        <w:t>Hasiholan</w:t>
+      </w:r>
+      <w:proofErr w:type="spellEnd"/>
+      <w:r>
+        <w:rPr>
+          <w:rFonts w:ascii="Times New Roman" w:eastAsiaTheme="minorEastAsia" w:hAnsi="Times New Roman" w:cs="Times New Roman"/>
+          <w:sz w:val="24"/>
+          <w:szCs w:val="24"/>
+        </w:rPr>
+        <w:t xml:space="preserve"> Omega Purba, S. Tr. T. ~</w:t>
       </w:r>
     </w:p>
     <w:p>
@@ -1194,7 +1282,25 @@
           <w:sz w:val="24"/>
           <w:szCs w:val="24"/>
         </w:rPr>
-        <w:t>Bachelor of Robotic’s Technology and Artificial’s Intelligent</w:t>
+        <w:t xml:space="preserve">Bachelor of </w:t>
+      </w:r>
+      <w:proofErr w:type="spellStart"/>
+      <w:r>
+        <w:rPr>
+          <w:rFonts w:ascii="Times New Roman" w:eastAsiaTheme="minorEastAsia" w:hAnsi="Times New Roman" w:cs="Times New Roman"/>
+          <w:sz w:val="24"/>
+          <w:szCs w:val="24"/>
+        </w:rPr>
+        <w:t>Robotic’s</w:t>
+      </w:r>
+      <w:proofErr w:type="spellEnd"/>
+      <w:r>
+        <w:rPr>
+          <w:rFonts w:ascii="Times New Roman" w:eastAsiaTheme="minorEastAsia" w:hAnsi="Times New Roman" w:cs="Times New Roman"/>
+          <w:sz w:val="24"/>
+          <w:szCs w:val="24"/>
+        </w:rPr>
+        <w:t xml:space="preserve"> Technology and Artificial Intelligent</w:t>
       </w:r>
     </w:p>
     <w:p>
@@ -1214,7 +1320,43 @@
           <w:szCs w:val="24"/>
         </w:rPr>
         <w:lastRenderedPageBreak/>
-        <w:t>[“ Politeknik Negeri Batam for International Future ”]</w:t>
+        <w:t xml:space="preserve">[“ </w:t>
+      </w:r>
+      <w:proofErr w:type="spellStart"/>
+      <w:r>
+        <w:rPr>
+          <w:rFonts w:ascii="Times New Roman" w:eastAsiaTheme="minorEastAsia" w:hAnsi="Times New Roman" w:cs="Times New Roman"/>
+          <w:sz w:val="24"/>
+          <w:szCs w:val="24"/>
+        </w:rPr>
+        <w:t>Politeknik</w:t>
+      </w:r>
+      <w:proofErr w:type="spellEnd"/>
+      <w:r>
+        <w:rPr>
+          <w:rFonts w:ascii="Times New Roman" w:eastAsiaTheme="minorEastAsia" w:hAnsi="Times New Roman" w:cs="Times New Roman"/>
+          <w:sz w:val="24"/>
+          <w:szCs w:val="24"/>
+        </w:rPr>
+        <w:t xml:space="preserve"> Negeri </w:t>
+      </w:r>
+      <w:proofErr w:type="spellStart"/>
+      <w:r>
+        <w:rPr>
+          <w:rFonts w:ascii="Times New Roman" w:eastAsiaTheme="minorEastAsia" w:hAnsi="Times New Roman" w:cs="Times New Roman"/>
+          <w:sz w:val="24"/>
+          <w:szCs w:val="24"/>
+        </w:rPr>
+        <w:t>Batam</w:t>
+      </w:r>
+      <w:proofErr w:type="spellEnd"/>
+      <w:r>
+        <w:rPr>
+          <w:rFonts w:ascii="Times New Roman" w:eastAsiaTheme="minorEastAsia" w:hAnsi="Times New Roman" w:cs="Times New Roman"/>
+          <w:sz w:val="24"/>
+          <w:szCs w:val="24"/>
+        </w:rPr>
+        <w:t xml:space="preserve"> for International Future ”]</w:t>
       </w:r>
     </w:p>
     <w:p>
@@ -1233,7 +1375,41 @@
           <w:sz w:val="24"/>
           <w:szCs w:val="24"/>
         </w:rPr>
-        <w:t>[1 Tecalonicenses 2 : 15]</w:t>
+        <w:t xml:space="preserve">[1 </w:t>
+      </w:r>
+      <w:proofErr w:type="spellStart"/>
+      <w:r>
+        <w:rPr>
+          <w:rFonts w:ascii="Times New Roman" w:eastAsiaTheme="minorEastAsia" w:hAnsi="Times New Roman" w:cs="Times New Roman"/>
+          <w:sz w:val="24"/>
+          <w:szCs w:val="24"/>
+        </w:rPr>
+        <w:t>Te</w:t>
+      </w:r>
+      <w:r>
+        <w:rPr>
+          <w:rFonts w:ascii="Times New Roman" w:eastAsiaTheme="minorEastAsia" w:hAnsi="Times New Roman" w:cs="Times New Roman"/>
+          <w:sz w:val="24"/>
+          <w:szCs w:val="24"/>
+        </w:rPr>
+        <w:t>s</w:t>
+      </w:r>
+      <w:r>
+        <w:rPr>
+          <w:rFonts w:ascii="Times New Roman" w:eastAsiaTheme="minorEastAsia" w:hAnsi="Times New Roman" w:cs="Times New Roman"/>
+          <w:sz w:val="24"/>
+          <w:szCs w:val="24"/>
+        </w:rPr>
+        <w:t>alonicenses</w:t>
+      </w:r>
+      <w:proofErr w:type="spellEnd"/>
+      <w:r>
+        <w:rPr>
+          <w:rFonts w:ascii="Times New Roman" w:eastAsiaTheme="minorEastAsia" w:hAnsi="Times New Roman" w:cs="Times New Roman"/>
+          <w:sz w:val="24"/>
+          <w:szCs w:val="24"/>
+        </w:rPr>
+        <w:t xml:space="preserve"> 2 : 15]</w:t>
       </w:r>
     </w:p>
     <w:p>

</xml_diff>

<commit_message>
Euler’s Identity Solution [Revised] || (11:42 (W . I . B[Waktu Indonesia bagian Barat]), 19/02/2026), Batam, Kepulauan Riau, Indonesia || #1TECALONICENSES2VERSE15
Euler’s Identity Solution [Revised] || (11:42 (W . I . B[Waktu Indonesia bagian Barat]), 19/02/2026), Batam, Kepulauan Riau, Indonesia || #1TECALONICENSES2VERSE15
</commit_message>
<xml_diff>
--- a/Euler’s Identity Solution [Revised].docx
+++ b/Euler’s Identity Solution [Revised].docx
@@ -282,23 +282,7 @@
               <w:sz w:val="24"/>
               <w:szCs w:val="24"/>
             </w:rPr>
-            <m:t xml:space="preserve"> </m:t>
-          </m:r>
-          <m:r>
-            <w:rPr>
-              <w:rFonts w:ascii="Cambria Math" w:hAnsi="Cambria Math" w:cs="Times New Roman"/>
-              <w:sz w:val="24"/>
-              <w:szCs w:val="24"/>
-            </w:rPr>
-            <m:t xml:space="preserve">= </m:t>
-          </m:r>
-          <m:r>
-            <w:rPr>
-              <w:rFonts w:ascii="Cambria Math" w:hAnsi="Cambria Math" w:cs="Times New Roman"/>
-              <w:sz w:val="24"/>
-              <w:szCs w:val="24"/>
-            </w:rPr>
-            <m:t>0</m:t>
+            <m:t xml:space="preserve"> = 0</m:t>
           </m:r>
         </m:oMath>
       </m:oMathPara>
@@ -401,15 +385,7 @@
               <w:sz w:val="24"/>
               <w:szCs w:val="24"/>
             </w:rPr>
-            <m:t xml:space="preserve"> </m:t>
-          </m:r>
-          <m:r>
-            <w:rPr>
-              <w:rFonts w:ascii="Cambria Math" w:hAnsi="Cambria Math" w:cs="Times New Roman"/>
-              <w:sz w:val="24"/>
-              <w:szCs w:val="24"/>
-            </w:rPr>
-            <m:t xml:space="preserve">= </m:t>
+            <m:t xml:space="preserve"> = </m:t>
           </m:r>
           <m:d>
             <m:dPr>
@@ -449,8 +425,8 @@
                       </m:ctrlPr>
                     </m:sSupPr>
                     <m:e>
-                      <m:f>
-                        <m:fPr>
+                      <m:d>
+                        <m:dPr>
                           <m:ctrlPr>
                             <w:rPr>
                               <w:rFonts w:ascii="Cambria Math" w:hAnsi="Cambria Math" w:cs="Times New Roman"/>
@@ -459,10 +435,10 @@
                               <w:szCs w:val="24"/>
                             </w:rPr>
                           </m:ctrlPr>
-                        </m:fPr>
-                        <m:num>
-                          <m:sSup>
-                            <m:sSupPr>
+                        </m:dPr>
+                        <m:e>
+                          <m:f>
+                            <m:fPr>
                               <m:ctrlPr>
                                 <w:rPr>
                                   <w:rFonts w:ascii="Cambria Math" w:hAnsi="Cambria Math" w:cs="Times New Roman"/>
@@ -471,40 +447,54 @@
                                   <w:szCs w:val="24"/>
                                 </w:rPr>
                               </m:ctrlPr>
-                            </m:sSupPr>
-                            <m:e>
+                            </m:fPr>
+                            <m:num>
+                              <m:sSup>
+                                <m:sSupPr>
+                                  <m:ctrlPr>
+                                    <w:rPr>
+                                      <w:rFonts w:ascii="Cambria Math" w:hAnsi="Cambria Math" w:cs="Times New Roman"/>
+                                      <w:i/>
+                                      <w:sz w:val="24"/>
+                                      <w:szCs w:val="24"/>
+                                    </w:rPr>
+                                  </m:ctrlPr>
+                                </m:sSupPr>
+                                <m:e>
+                                  <m:r>
+                                    <w:rPr>
+                                      <w:rFonts w:ascii="Cambria Math" w:hAnsi="Cambria Math" w:cs="Times New Roman"/>
+                                      <w:sz w:val="24"/>
+                                      <w:szCs w:val="24"/>
+                                    </w:rPr>
+                                    <m:t>π</m:t>
+                                  </m:r>
+                                </m:e>
+                                <m:sup>
+                                  <m:r>
+                                    <w:rPr>
+                                      <w:rFonts w:ascii="Cambria Math" w:hAnsi="Cambria Math" w:cs="Times New Roman"/>
+                                      <w:sz w:val="24"/>
+                                      <w:szCs w:val="24"/>
+                                    </w:rPr>
+                                    <m:t>2</m:t>
+                                  </m:r>
+                                </m:sup>
+                              </m:sSup>
+                            </m:num>
+                            <m:den>
                               <m:r>
                                 <w:rPr>
                                   <w:rFonts w:ascii="Cambria Math" w:hAnsi="Cambria Math" w:cs="Times New Roman"/>
                                   <w:sz w:val="24"/>
                                   <w:szCs w:val="24"/>
                                 </w:rPr>
-                                <m:t>π</m:t>
+                                <m:t>6</m:t>
                               </m:r>
-                            </m:e>
-                            <m:sup>
-                              <m:r>
-                                <w:rPr>
-                                  <w:rFonts w:ascii="Cambria Math" w:hAnsi="Cambria Math" w:cs="Times New Roman"/>
-                                  <w:sz w:val="24"/>
-                                  <w:szCs w:val="24"/>
-                                </w:rPr>
-                                <m:t>2</m:t>
-                              </m:r>
-                            </m:sup>
-                          </m:sSup>
-                        </m:num>
-                        <m:den>
-                          <m:r>
-                            <w:rPr>
-                              <w:rFonts w:ascii="Cambria Math" w:hAnsi="Cambria Math" w:cs="Times New Roman"/>
-                              <w:sz w:val="24"/>
-                              <w:szCs w:val="24"/>
-                            </w:rPr>
-                            <m:t>6</m:t>
-                          </m:r>
-                        </m:den>
-                      </m:f>
+                            </m:den>
+                          </m:f>
+                        </m:e>
+                      </m:d>
                     </m:e>
                     <m:sup>
                       <m:d>
@@ -539,15 +529,7 @@
                                   <w:sz w:val="24"/>
                                   <w:szCs w:val="24"/>
                                 </w:rPr>
-                                <m:t>π</m:t>
-                              </m:r>
-                              <m:r>
-                                <w:rPr>
-                                  <w:rFonts w:ascii="Cambria Math" w:hAnsi="Cambria Math" w:cs="Times New Roman"/>
-                                  <w:sz w:val="24"/>
-                                  <w:szCs w:val="24"/>
-                                </w:rPr>
-                                <m:t xml:space="preserve"> × </m:t>
+                                <m:t xml:space="preserve">π × </m:t>
                               </m:r>
                               <m:d>
                                 <m:dPr>
@@ -567,31 +549,7 @@
                                       <w:sz w:val="24"/>
                                       <w:szCs w:val="24"/>
                                     </w:rPr>
-                                    <m:t xml:space="preserve"> </m:t>
-                                  </m:r>
-                                  <m:r>
-                                    <w:rPr>
-                                      <w:rFonts w:ascii="Cambria Math" w:hAnsi="Cambria Math" w:cs="Times New Roman"/>
-                                      <w:sz w:val="24"/>
-                                      <w:szCs w:val="24"/>
-                                    </w:rPr>
-                                    <m:t>π</m:t>
-                                  </m:r>
-                                  <m:r>
-                                    <w:rPr>
-                                      <w:rFonts w:ascii="Cambria Math" w:hAnsi="Cambria Math" w:cs="Times New Roman"/>
-                                      <w:sz w:val="24"/>
-                                      <w:szCs w:val="24"/>
-                                    </w:rPr>
-                                    <m:t xml:space="preserve"> - </m:t>
-                                  </m:r>
-                                  <m:r>
-                                    <w:rPr>
-                                      <w:rFonts w:ascii="Cambria Math" w:hAnsi="Cambria Math" w:cs="Times New Roman"/>
-                                      <w:sz w:val="24"/>
-                                      <w:szCs w:val="24"/>
-                                    </w:rPr>
-                                    <m:t>1</m:t>
+                                    <m:t xml:space="preserve"> π - 1</m:t>
                                   </m:r>
                                 </m:e>
                               </m:d>
@@ -776,23 +734,7 @@
               <w:sz w:val="24"/>
               <w:szCs w:val="24"/>
             </w:rPr>
-            <m:t xml:space="preserve"> </m:t>
-          </m:r>
-          <m:r>
-            <w:rPr>
-              <w:rFonts w:ascii="Cambria Math" w:hAnsi="Cambria Math" w:cs="Times New Roman"/>
-              <w:sz w:val="24"/>
-              <w:szCs w:val="24"/>
-            </w:rPr>
-            <m:t xml:space="preserve">= </m:t>
-          </m:r>
-          <m:r>
-            <w:rPr>
-              <w:rFonts w:ascii="Cambria Math" w:hAnsi="Cambria Math" w:cs="Times New Roman"/>
-              <w:sz w:val="24"/>
-              <w:szCs w:val="24"/>
-            </w:rPr>
-            <m:t>9,1353107411109458557083405962849</m:t>
+            <m:t xml:space="preserve"> = 9,1353107411109458557083405962849</m:t>
           </m:r>
         </m:oMath>
       </m:oMathPara>
@@ -859,23 +801,7 @@
               <w:sz w:val="24"/>
               <w:szCs w:val="24"/>
             </w:rPr>
-            <m:t xml:space="preserve"> </m:t>
-          </m:r>
-          <m:r>
-            <w:rPr>
-              <w:rFonts w:ascii="Cambria Math" w:hAnsi="Cambria Math" w:cs="Times New Roman"/>
-              <w:sz w:val="24"/>
-              <w:szCs w:val="24"/>
-            </w:rPr>
-            <m:t xml:space="preserve">= </m:t>
-          </m:r>
-          <m:r>
-            <w:rPr>
-              <w:rFonts w:ascii="Cambria Math" w:hAnsi="Cambria Math" w:cs="Times New Roman"/>
-              <w:sz w:val="24"/>
-              <w:szCs w:val="24"/>
-            </w:rPr>
-            <m:t>9,8775510204081632653061224489796</m:t>
+            <m:t xml:space="preserve"> = 9,8775510204081632653061224489796</m:t>
           </m:r>
         </m:oMath>
       </m:oMathPara>
@@ -902,6 +828,7 @@
         </w:rPr>
       </w:pPr>
       <w:proofErr w:type="spellStart"/>
+      <w:proofErr w:type="gramStart"/>
       <w:r>
         <w:rPr>
           <w:rFonts w:ascii="Times New Roman" w:eastAsiaTheme="minorEastAsia" w:hAnsi="Times New Roman" w:cs="Times New Roman"/>
@@ -919,6 +846,7 @@
         </w:rPr>
         <w:t xml:space="preserve"> :</w:t>
       </w:r>
+      <w:proofErr w:type="gramEnd"/>
     </w:p>
     <w:p>
       <w:pPr>
@@ -1106,23 +1034,7 @@
             <w:sz w:val="24"/>
             <w:szCs w:val="24"/>
           </w:rPr>
-          <m:t xml:space="preserve"> </m:t>
-        </m:r>
-        <m:r>
-          <w:rPr>
-            <w:rFonts w:ascii="Cambria Math" w:hAnsi="Cambria Math" w:cs="Times New Roman"/>
-            <w:sz w:val="24"/>
-            <w:szCs w:val="24"/>
-          </w:rPr>
-          <m:t xml:space="preserve">= </m:t>
-        </m:r>
-        <m:r>
-          <w:rPr>
-            <w:rFonts w:ascii="Cambria Math" w:hAnsi="Cambria Math" w:cs="Times New Roman"/>
-            <w:sz w:val="24"/>
-            <w:szCs w:val="24"/>
-          </w:rPr>
-          <m:t>9,1353107411109458557083405962849</m:t>
+          <m:t xml:space="preserve"> = 9,1353107411109458557083405962849</m:t>
         </m:r>
       </m:oMath>
       <w:r>
@@ -1181,23 +1093,7 @@
             <w:sz w:val="24"/>
             <w:szCs w:val="24"/>
           </w:rPr>
-          <m:t xml:space="preserve"> </m:t>
-        </m:r>
-        <m:r>
-          <w:rPr>
-            <w:rFonts w:ascii="Cambria Math" w:hAnsi="Cambria Math" w:cs="Times New Roman"/>
-            <w:sz w:val="24"/>
-            <w:szCs w:val="24"/>
-          </w:rPr>
-          <m:t xml:space="preserve">= </m:t>
-        </m:r>
-        <m:r>
-          <w:rPr>
-            <w:rFonts w:ascii="Cambria Math" w:hAnsi="Cambria Math" w:cs="Times New Roman"/>
-            <w:sz w:val="24"/>
-            <w:szCs w:val="24"/>
-          </w:rPr>
-          <m:t>9,8775510204081632653061224489796</m:t>
+          <m:t xml:space="preserve"> = 9,8775510204081632653061224489796</m:t>
         </m:r>
       </m:oMath>
       <w:r>
@@ -1313,6 +1209,7 @@
           <w:szCs w:val="24"/>
         </w:rPr>
       </w:pPr>
+      <w:proofErr w:type="gramStart"/>
       <w:r>
         <w:rPr>
           <w:rFonts w:ascii="Times New Roman" w:eastAsiaTheme="minorEastAsia" w:hAnsi="Times New Roman" w:cs="Times New Roman"/>
@@ -1332,6 +1229,7 @@
         <w:t>Politeknik</w:t>
       </w:r>
       <w:proofErr w:type="spellEnd"/>
+      <w:proofErr w:type="gramEnd"/>
       <w:r>
         <w:rPr>
           <w:rFonts w:ascii="Times New Roman" w:eastAsiaTheme="minorEastAsia" w:hAnsi="Times New Roman" w:cs="Times New Roman"/>
@@ -1409,7 +1307,25 @@
           <w:sz w:val="24"/>
           <w:szCs w:val="24"/>
         </w:rPr>
-        <w:t xml:space="preserve"> 2 : 15]</w:t>
+        <w:t xml:space="preserve"> </w:t>
+      </w:r>
+      <w:proofErr w:type="gramStart"/>
+      <w:r>
+        <w:rPr>
+          <w:rFonts w:ascii="Times New Roman" w:eastAsiaTheme="minorEastAsia" w:hAnsi="Times New Roman" w:cs="Times New Roman"/>
+          <w:sz w:val="24"/>
+          <w:szCs w:val="24"/>
+        </w:rPr>
+        <w:t>2 :</w:t>
+      </w:r>
+      <w:proofErr w:type="gramEnd"/>
+      <w:r>
+        <w:rPr>
+          <w:rFonts w:ascii="Times New Roman" w:eastAsiaTheme="minorEastAsia" w:hAnsi="Times New Roman" w:cs="Times New Roman"/>
+          <w:sz w:val="24"/>
+          <w:szCs w:val="24"/>
+        </w:rPr>
+        <w:t xml:space="preserve"> 15]</w:t>
       </w:r>
     </w:p>
     <w:p>
@@ -1448,12 +1364,12 @@
       </w:r>
     </w:p>
     <w:sectPr>
-      <w:headerReference w:type="even" r:id="rId4"/>
-      <w:headerReference w:type="default" r:id="rId5"/>
-      <w:footerReference w:type="even" r:id="rId6"/>
-      <w:footerReference w:type="default" r:id="rId7"/>
-      <w:headerReference w:type="first" r:id="rId8"/>
-      <w:footerReference w:type="first" r:id="rId9"/>
+      <w:headerReference w:type="even" r:id="rId6"/>
+      <w:headerReference w:type="default" r:id="rId7"/>
+      <w:footerReference w:type="even" r:id="rId8"/>
+      <w:footerReference w:type="default" r:id="rId9"/>
+      <w:headerReference w:type="first" r:id="rId10"/>
+      <w:footerReference w:type="first" r:id="rId11"/>
       <w:pgSz w:w="11906" w:h="16838" w:code="9"/>
       <w:pgMar w:top="1701" w:right="2268" w:bottom="2268" w:left="1701" w:header="708" w:footer="708" w:gutter="0"/>
       <w:cols w:space="708"/>
@@ -1461,6 +1377,31 @@
     </w:sectPr>
   </w:body>
 </w:document>
+</file>
+
+<file path=word/endnotes.xml><?xml version="1.0" encoding="utf-8"?>
+<w:endnotes xmlns:wpc="http://schemas.microsoft.com/office/word/2010/wordprocessingCanvas" xmlns:cx="http://schemas.microsoft.com/office/drawing/2014/chartex" xmlns:cx1="http://schemas.microsoft.com/office/drawing/2015/9/8/chartex" xmlns:cx2="http://schemas.microsoft.com/office/drawing/2015/10/21/chartex" xmlns:cx3="http://schemas.microsoft.com/office/drawing/2016/5/9/chartex" xmlns:cx4="http://schemas.microsoft.com/office/drawing/2016/5/10/chartex" xmlns:cx5="http://schemas.microsoft.com/office/drawing/2016/5/11/chartex" xmlns:cx6="http://schemas.microsoft.com/office/drawing/2016/5/12/chartex" xmlns:cx7="http://schemas.microsoft.com/office/drawing/2016/5/13/chartex" xmlns:cx8="http://schemas.microsoft.com/office/drawing/2016/5/14/chartex" xmlns:mc="http://schemas.openxmlformats.org/markup-compatibility/2006" xmlns:aink="http://schemas.microsoft.com/office/drawing/2016/ink" xmlns:am3d="http://schemas.microsoft.com/office/drawing/2017/model3d" xmlns:o="urn:schemas-microsoft-com:office:office" xmlns:oel="http://schemas.microsoft.com/office/2019/extlst" xmlns:r="http://schemas.openxmlformats.org/officeDocument/2006/relationships" xmlns:m="http://schemas.openxmlformats.org/officeDocument/2006/math" xmlns:v="urn:schemas-microsoft-com:vml" xmlns:wp14="http://schemas.microsoft.com/office/word/2010/wordprocessingDrawing" xmlns:wp="http://schemas.openxmlformats.org/drawingml/2006/wordprocessingDrawing" xmlns:w10="urn:schemas-microsoft-com:office:word" xmlns:w="http://schemas.openxmlformats.org/wordprocessingml/2006/main" xmlns:w14="http://schemas.microsoft.com/office/word/2010/wordml" xmlns:w15="http://schemas.microsoft.com/office/word/2012/wordml" xmlns:w16cex="http://schemas.microsoft.com/office/word/2018/wordml/cex" xmlns:w16cid="http://schemas.microsoft.com/office/word/2016/wordml/cid" xmlns:w16="http://schemas.microsoft.com/office/word/2018/wordml" xmlns:w16sdtdh="http://schemas.microsoft.com/office/word/2020/wordml/sdtdatahash" xmlns:w16se="http://schemas.microsoft.com/office/word/2015/wordml/symex" xmlns:wpg="http://schemas.microsoft.com/office/word/2010/wordprocessingGroup" xmlns:wpi="http://schemas.microsoft.com/office/word/2010/wordprocessingInk" xmlns:wne="http://schemas.microsoft.com/office/word/2006/wordml" xmlns:wps="http://schemas.microsoft.com/office/word/2010/wordprocessingShape" mc:Ignorable="w14 w15 w16se w16cid w16 w16cex w16sdtdh wp14">
+  <w:endnote w:type="separator" w:id="-1">
+    <w:p>
+      <w:pPr>
+        <w:spacing w:after="0" w:line="240" w:lineRule="auto"/>
+      </w:pPr>
+      <w:r>
+        <w:separator/>
+      </w:r>
+    </w:p>
+  </w:endnote>
+  <w:endnote w:type="continuationSeparator" w:id="0">
+    <w:p>
+      <w:pPr>
+        <w:spacing w:after="0" w:line="240" w:lineRule="auto"/>
+      </w:pPr>
+      <w:r>
+        <w:continuationSeparator/>
+      </w:r>
+    </w:p>
+  </w:endnote>
+</w:endnotes>
 </file>
 
 <file path=word/footer1.xml><?xml version="1.0" encoding="utf-8"?>
@@ -1491,6 +1432,31 @@
     </w:pPr>
   </w:p>
 </w:ftr>
+</file>
+
+<file path=word/footnotes.xml><?xml version="1.0" encoding="utf-8"?>
+<w:footnotes xmlns:wpc="http://schemas.microsoft.com/office/word/2010/wordprocessingCanvas" xmlns:cx="http://schemas.microsoft.com/office/drawing/2014/chartex" xmlns:cx1="http://schemas.microsoft.com/office/drawing/2015/9/8/chartex" xmlns:cx2="http://schemas.microsoft.com/office/drawing/2015/10/21/chartex" xmlns:cx3="http://schemas.microsoft.com/office/drawing/2016/5/9/chartex" xmlns:cx4="http://schemas.microsoft.com/office/drawing/2016/5/10/chartex" xmlns:cx5="http://schemas.microsoft.com/office/drawing/2016/5/11/chartex" xmlns:cx6="http://schemas.microsoft.com/office/drawing/2016/5/12/chartex" xmlns:cx7="http://schemas.microsoft.com/office/drawing/2016/5/13/chartex" xmlns:cx8="http://schemas.microsoft.com/office/drawing/2016/5/14/chartex" xmlns:mc="http://schemas.openxmlformats.org/markup-compatibility/2006" xmlns:aink="http://schemas.microsoft.com/office/drawing/2016/ink" xmlns:am3d="http://schemas.microsoft.com/office/drawing/2017/model3d" xmlns:o="urn:schemas-microsoft-com:office:office" xmlns:oel="http://schemas.microsoft.com/office/2019/extlst" xmlns:r="http://schemas.openxmlformats.org/officeDocument/2006/relationships" xmlns:m="http://schemas.openxmlformats.org/officeDocument/2006/math" xmlns:v="urn:schemas-microsoft-com:vml" xmlns:wp14="http://schemas.microsoft.com/office/word/2010/wordprocessingDrawing" xmlns:wp="http://schemas.openxmlformats.org/drawingml/2006/wordprocessingDrawing" xmlns:w10="urn:schemas-microsoft-com:office:word" xmlns:w="http://schemas.openxmlformats.org/wordprocessingml/2006/main" xmlns:w14="http://schemas.microsoft.com/office/word/2010/wordml" xmlns:w15="http://schemas.microsoft.com/office/word/2012/wordml" xmlns:w16cex="http://schemas.microsoft.com/office/word/2018/wordml/cex" xmlns:w16cid="http://schemas.microsoft.com/office/word/2016/wordml/cid" xmlns:w16="http://schemas.microsoft.com/office/word/2018/wordml" xmlns:w16sdtdh="http://schemas.microsoft.com/office/word/2020/wordml/sdtdatahash" xmlns:w16se="http://schemas.microsoft.com/office/word/2015/wordml/symex" xmlns:wpg="http://schemas.microsoft.com/office/word/2010/wordprocessingGroup" xmlns:wpi="http://schemas.microsoft.com/office/word/2010/wordprocessingInk" xmlns:wne="http://schemas.microsoft.com/office/word/2006/wordml" xmlns:wps="http://schemas.microsoft.com/office/word/2010/wordprocessingShape" mc:Ignorable="w14 w15 w16se w16cid w16 w16cex w16sdtdh wp14">
+  <w:footnote w:type="separator" w:id="-1">
+    <w:p>
+      <w:pPr>
+        <w:spacing w:after="0" w:line="240" w:lineRule="auto"/>
+      </w:pPr>
+      <w:r>
+        <w:separator/>
+      </w:r>
+    </w:p>
+  </w:footnote>
+  <w:footnote w:type="continuationSeparator" w:id="0">
+    <w:p>
+      <w:pPr>
+        <w:spacing w:after="0" w:line="240" w:lineRule="auto"/>
+      </w:pPr>
+      <w:r>
+        <w:continuationSeparator/>
+      </w:r>
+    </w:p>
+  </w:footnote>
+</w:footnotes>
 </file>
 
 <file path=word/header1.xml><?xml version="1.0" encoding="utf-8"?>
@@ -1544,7 +1510,7 @@
               </v:handles>
               <o:lock v:ext="edit" text="t" shapetype="t"/>
             </v:shapetype>
-            <v:shape id="PowerPlusWaterMarkObject9268752" o:spid="_x0000_s1025" type="#_x0000_t136" style="position:absolute;margin-left:0;margin-top:0;width:544.4pt;height:14.9pt;rotation:315;z-index:-251657216;mso-position-horizontal:center;mso-position-horizontal-relative:margin;mso-position-vertical:center;mso-position-vertical-relative:margin" o:allowincell="f" fillcolor="#c1e4f5 [660]" stroked="f">
+            <v:shape id="PowerPlusWaterMarkObject9268752" o:spid="_x0000_s1025" type="#_x0000_t136" style="position:absolute;margin-left:0;margin-top:0;width:544.4pt;height:14.9pt;rotation:315;z-index:-251658752;mso-position-horizontal:center;mso-position-horizontal-relative:margin;mso-position-vertical:center;mso-position-vertical-relative:margin" o:allowincell="f" fillcolor="#c1e4f5 [660]" stroked="f">
               <v:fill opacity=".5"/>
               <v:textpath style="font-family:&quot;Times New Roman&quot;;font-size:1pt" string="#LAWANPEMERINTAHINDONESIAKORUPPENDINDASRAKYATINDONESIADENGANPENGETAHUAN"/>
               <w10:wrap anchorx="margin" anchory="margin"/>

</xml_diff>